<commit_message>
Update Informações sobre a aplicação e o teste.docx
</commit_message>
<xml_diff>
--- a/Informações sobre a aplicação e o teste.docx
+++ b/Informações sobre a aplicação e o teste.docx
@@ -41,14 +41,7 @@
           <w:sz w:val="28"/>
           <w:szCs w:val="28"/>
         </w:rPr>
-        <w:t xml:space="preserve">Foi desenvolvido uma aplicação web </w:t>
-      </w:r>
-      <w:r>
-        <w:rPr>
-          <w:sz w:val="28"/>
-          <w:szCs w:val="28"/>
-        </w:rPr>
-        <w:t>chamada “Busca CEP”</w:t>
+        <w:t>Foi desenvolvido uma aplicação web chamada “Busca CEP”</w:t>
       </w:r>
       <w:r>
         <w:rPr>
@@ -73,21 +66,12 @@
         </w:rPr>
         <w:t xml:space="preserve"> 3 IDE</w:t>
       </w:r>
-      <w:bookmarkStart w:id="0" w:name="_GoBack"/>
-      <w:bookmarkEnd w:id="0"/>
-      <w:r>
-        <w:rPr>
-          <w:sz w:val="28"/>
-          <w:szCs w:val="28"/>
-        </w:rPr>
-        <w:t xml:space="preserve">, </w:t>
-      </w:r>
-      <w:r>
-        <w:rPr>
-          <w:sz w:val="28"/>
-          <w:szCs w:val="28"/>
-        </w:rPr>
-        <w:t xml:space="preserve">onde foi codificado na linguagem HTML5, CSS3, </w:t>
+      <w:r>
+        <w:rPr>
+          <w:sz w:val="28"/>
+          <w:szCs w:val="28"/>
+        </w:rPr>
+        <w:t xml:space="preserve">, onde foi codificado na linguagem HTML5, CSS3, </w:t>
       </w:r>
       <w:proofErr w:type="spellStart"/>
       <w:r>
@@ -328,21 +312,7 @@
           <w:sz w:val="28"/>
           <w:szCs w:val="28"/>
         </w:rPr>
-        <w:t xml:space="preserve">na linguagem C# no Visual Studio 2019 </w:t>
-      </w:r>
-      <w:r>
-        <w:rPr>
-          <w:sz w:val="28"/>
-          <w:szCs w:val="28"/>
-        </w:rPr>
-        <w:t>IDE</w:t>
-      </w:r>
-      <w:r>
-        <w:rPr>
-          <w:sz w:val="28"/>
-          <w:szCs w:val="28"/>
-        </w:rPr>
-        <w:t xml:space="preserve">, </w:t>
+        <w:t xml:space="preserve">na linguagem C# no Visual Studio 2019 IDE, </w:t>
       </w:r>
       <w:r>
         <w:rPr>
@@ -592,6 +562,31 @@
         </w:rPr>
         <w:t>.</w:t>
       </w:r>
+    </w:p>
+    <w:p>
+      <w:pPr>
+        <w:rPr>
+          <w:sz w:val="28"/>
+          <w:szCs w:val="28"/>
+        </w:rPr>
+      </w:pPr>
+    </w:p>
+    <w:p>
+      <w:pPr>
+        <w:rPr>
+          <w:sz w:val="28"/>
+          <w:szCs w:val="28"/>
+        </w:rPr>
+      </w:pPr>
+      <w:r>
+        <w:rPr>
+          <w:sz w:val="28"/>
+          <w:szCs w:val="28"/>
+        </w:rPr>
+        <w:t>Obs. No console ao entrar com os dados, pode ser em caixa alta ou baixa, entretanto deve possuir a acentuação.</w:t>
+      </w:r>
+      <w:bookmarkStart w:id="0" w:name="_GoBack"/>
+      <w:bookmarkEnd w:id="0"/>
     </w:p>
     <w:sectPr>
       <w:pgSz w:w="12240" w:h="15840"/>

</xml_diff>

<commit_message>
Incrementei informções para ajudar a testar a aplicação
Manual de como testar a aplicação
</commit_message>
<xml_diff>
--- a/Informações sobre a aplicação e o teste.docx
+++ b/Informações sobre a aplicação e o teste.docx
@@ -585,8 +585,55 @@
         </w:rPr>
         <w:t>Obs. No console ao entrar com os dados, pode ser em caixa alta ou baixa, entretanto deve possuir a acentuação.</w:t>
       </w:r>
+    </w:p>
+    <w:p>
+      <w:pPr>
+        <w:rPr>
+          <w:sz w:val="28"/>
+          <w:szCs w:val="28"/>
+        </w:rPr>
+      </w:pPr>
+      <w:r>
+        <w:rPr>
+          <w:sz w:val="28"/>
+          <w:szCs w:val="28"/>
+        </w:rPr>
+        <w:lastRenderedPageBreak/>
+        <w:t>Ressalto também,</w:t>
+      </w:r>
       <w:bookmarkStart w:id="0" w:name="_GoBack"/>
       <w:bookmarkEnd w:id="0"/>
+      <w:r>
+        <w:rPr>
+          <w:sz w:val="28"/>
+          <w:szCs w:val="28"/>
+        </w:rPr>
+        <w:t xml:space="preserve"> que é necessário que o arquivo desenvolvido no Visual Studio, tenha o seu caminho salvo da seguinte maneira: </w:t>
+      </w:r>
+    </w:p>
+    <w:p>
+      <w:pPr>
+        <w:pStyle w:val="ListParagraph"/>
+        <w:numPr>
+          <w:ilvl w:val="0"/>
+          <w:numId w:val="3"/>
+        </w:numPr>
+        <w:rPr>
+          <w:sz w:val="28"/>
+          <w:szCs w:val="28"/>
+          <w:lang w:val="en-US"/>
+        </w:rPr>
+      </w:pPr>
+      <w:r>
+        <w:rPr>
+          <w:rFonts w:ascii="Consolas" w:hAnsi="Consolas" w:cs="Consolas"/>
+          <w:color w:val="800000"/>
+          <w:sz w:val="19"/>
+          <w:szCs w:val="19"/>
+          <w:lang w:val="en-US"/>
+        </w:rPr>
+        <w:t>"C:\Projects\consultaCEP\index.html"</w:t>
+      </w:r>
     </w:p>
     <w:sectPr>
       <w:pgSz w:w="12240" w:h="15840"/>
@@ -601,6 +648,118 @@
 <file path=word/numbering.xml><?xml version="1.0" encoding="utf-8"?>
 <w:numbering xmlns:wpc="http://schemas.microsoft.com/office/word/2010/wordprocessingCanvas" xmlns:cx="http://schemas.microsoft.com/office/drawing/2014/chartex" xmlns:cx1="http://schemas.microsoft.com/office/drawing/2015/9/8/chartex" xmlns:cx2="http://schemas.microsoft.com/office/drawing/2015/10/21/chartex" xmlns:cx3="http://schemas.microsoft.com/office/drawing/2016/5/9/chartex" xmlns:cx4="http://schemas.microsoft.com/office/drawing/2016/5/10/chartex" xmlns:cx5="http://schemas.microsoft.com/office/drawing/2016/5/11/chartex" xmlns:cx6="http://schemas.microsoft.com/office/drawing/2016/5/12/chartex" xmlns:cx7="http://schemas.microsoft.com/office/drawing/2016/5/13/chartex" xmlns:cx8="http://schemas.microsoft.com/office/drawing/2016/5/14/chartex" xmlns:mc="http://schemas.openxmlformats.org/markup-compatibility/2006" xmlns:aink="http://schemas.microsoft.com/office/drawing/2016/ink" xmlns:am3d="http://schemas.microsoft.com/office/drawing/2017/model3d" xmlns:o="urn:schemas-microsoft-com:office:office" xmlns:r="http://schemas.openxmlformats.org/officeDocument/2006/relationships" xmlns:m="http://schemas.openxmlformats.org/officeDocument/2006/math" xmlns:v="urn:schemas-microsoft-com:vml" xmlns:wp14="http://schemas.microsoft.com/office/word/2010/wordprocessingDrawing" xmlns:wp="http://schemas.openxmlformats.org/drawingml/2006/wordprocessingDrawing" xmlns:w10="urn:schemas-microsoft-com:office:word" xmlns:w="http://schemas.openxmlformats.org/wordprocessingml/2006/main" xmlns:w14="http://schemas.microsoft.com/office/word/2010/wordml" xmlns:w15="http://schemas.microsoft.com/office/word/2012/wordml" xmlns:w16cid="http://schemas.microsoft.com/office/word/2016/wordml/cid" xmlns:w16se="http://schemas.microsoft.com/office/word/2015/wordml/symex" xmlns:wpg="http://schemas.microsoft.com/office/word/2010/wordprocessingGroup" xmlns:wpi="http://schemas.microsoft.com/office/word/2010/wordprocessingInk" xmlns:wne="http://schemas.microsoft.com/office/word/2006/wordml" xmlns:wps="http://schemas.microsoft.com/office/word/2010/wordprocessingShape" mc:Ignorable="w14 w15 w16se w16cid wp14">
   <w:abstractNum w:abstractNumId="0" w15:restartNumberingAfterBreak="0">
+    <w:nsid w:val="09B93286"/>
+    <w:multiLevelType w:val="hybridMultilevel"/>
+    <w:tmpl w:val="9502D984"/>
+    <w:lvl w:ilvl="0" w:tplc="B114DB96">
+      <w:numFmt w:val="bullet"/>
+      <w:lvlText w:val="-"/>
+      <w:lvlJc w:val="left"/>
+      <w:pPr>
+        <w:ind w:left="720" w:hanging="360"/>
+      </w:pPr>
+      <w:rPr>
+        <w:rFonts w:ascii="Calibri" w:eastAsiaTheme="minorHAnsi" w:hAnsi="Calibri" w:cs="Calibri" w:hint="default"/>
+      </w:rPr>
+    </w:lvl>
+    <w:lvl w:ilvl="1" w:tplc="04160003" w:tentative="1">
+      <w:start w:val="1"/>
+      <w:numFmt w:val="bullet"/>
+      <w:lvlText w:val="o"/>
+      <w:lvlJc w:val="left"/>
+      <w:pPr>
+        <w:ind w:left="1440" w:hanging="360"/>
+      </w:pPr>
+      <w:rPr>
+        <w:rFonts w:ascii="Courier New" w:hAnsi="Courier New" w:cs="Courier New" w:hint="default"/>
+      </w:rPr>
+    </w:lvl>
+    <w:lvl w:ilvl="2" w:tplc="04160005" w:tentative="1">
+      <w:start w:val="1"/>
+      <w:numFmt w:val="bullet"/>
+      <w:lvlText w:val=""/>
+      <w:lvlJc w:val="left"/>
+      <w:pPr>
+        <w:ind w:left="2160" w:hanging="360"/>
+      </w:pPr>
+      <w:rPr>
+        <w:rFonts w:ascii="Wingdings" w:hAnsi="Wingdings" w:hint="default"/>
+      </w:rPr>
+    </w:lvl>
+    <w:lvl w:ilvl="3" w:tplc="04160001" w:tentative="1">
+      <w:start w:val="1"/>
+      <w:numFmt w:val="bullet"/>
+      <w:lvlText w:val=""/>
+      <w:lvlJc w:val="left"/>
+      <w:pPr>
+        <w:ind w:left="2880" w:hanging="360"/>
+      </w:pPr>
+      <w:rPr>
+        <w:rFonts w:ascii="Symbol" w:hAnsi="Symbol" w:hint="default"/>
+      </w:rPr>
+    </w:lvl>
+    <w:lvl w:ilvl="4" w:tplc="04160003" w:tentative="1">
+      <w:start w:val="1"/>
+      <w:numFmt w:val="bullet"/>
+      <w:lvlText w:val="o"/>
+      <w:lvlJc w:val="left"/>
+      <w:pPr>
+        <w:ind w:left="3600" w:hanging="360"/>
+      </w:pPr>
+      <w:rPr>
+        <w:rFonts w:ascii="Courier New" w:hAnsi="Courier New" w:cs="Courier New" w:hint="default"/>
+      </w:rPr>
+    </w:lvl>
+    <w:lvl w:ilvl="5" w:tplc="04160005" w:tentative="1">
+      <w:start w:val="1"/>
+      <w:numFmt w:val="bullet"/>
+      <w:lvlText w:val=""/>
+      <w:lvlJc w:val="left"/>
+      <w:pPr>
+        <w:ind w:left="4320" w:hanging="360"/>
+      </w:pPr>
+      <w:rPr>
+        <w:rFonts w:ascii="Wingdings" w:hAnsi="Wingdings" w:hint="default"/>
+      </w:rPr>
+    </w:lvl>
+    <w:lvl w:ilvl="6" w:tplc="04160001" w:tentative="1">
+      <w:start w:val="1"/>
+      <w:numFmt w:val="bullet"/>
+      <w:lvlText w:val=""/>
+      <w:lvlJc w:val="left"/>
+      <w:pPr>
+        <w:ind w:left="5040" w:hanging="360"/>
+      </w:pPr>
+      <w:rPr>
+        <w:rFonts w:ascii="Symbol" w:hAnsi="Symbol" w:hint="default"/>
+      </w:rPr>
+    </w:lvl>
+    <w:lvl w:ilvl="7" w:tplc="04160003" w:tentative="1">
+      <w:start w:val="1"/>
+      <w:numFmt w:val="bullet"/>
+      <w:lvlText w:val="o"/>
+      <w:lvlJc w:val="left"/>
+      <w:pPr>
+        <w:ind w:left="5760" w:hanging="360"/>
+      </w:pPr>
+      <w:rPr>
+        <w:rFonts w:ascii="Courier New" w:hAnsi="Courier New" w:cs="Courier New" w:hint="default"/>
+      </w:rPr>
+    </w:lvl>
+    <w:lvl w:ilvl="8" w:tplc="04160005" w:tentative="1">
+      <w:start w:val="1"/>
+      <w:numFmt w:val="bullet"/>
+      <w:lvlText w:val=""/>
+      <w:lvlJc w:val="left"/>
+      <w:pPr>
+        <w:ind w:left="6480" w:hanging="360"/>
+      </w:pPr>
+      <w:rPr>
+        <w:rFonts w:ascii="Wingdings" w:hAnsi="Wingdings" w:hint="default"/>
+      </w:rPr>
+    </w:lvl>
+  </w:abstractNum>
+  <w:abstractNum w:abstractNumId="1" w15:restartNumberingAfterBreak="0">
     <w:nsid w:val="2D79264D"/>
     <w:multiLevelType w:val="hybridMultilevel"/>
     <w:tmpl w:val="C37CF950"/>
@@ -713,7 +872,7 @@
       </w:rPr>
     </w:lvl>
   </w:abstractNum>
-  <w:abstractNum w:abstractNumId="1" w15:restartNumberingAfterBreak="0">
+  <w:abstractNum w:abstractNumId="2" w15:restartNumberingAfterBreak="0">
     <w:nsid w:val="599A1F36"/>
     <w:multiLevelType w:val="hybridMultilevel"/>
     <w:tmpl w:val="38069AE4"/>
@@ -800,9 +959,12 @@
     </w:lvl>
   </w:abstractNum>
   <w:num w:numId="1">
+    <w:abstractNumId w:val="2"/>
+  </w:num>
+  <w:num w:numId="2">
     <w:abstractNumId w:val="1"/>
   </w:num>
-  <w:num w:numId="2">
+  <w:num w:numId="3">
     <w:abstractNumId w:val="0"/>
   </w:num>
 </w:numbering>

</xml_diff>

<commit_message>
Ajustes necessários para o funcionamento do código
</commit_message>
<xml_diff>
--- a/Informações sobre a aplicação e o teste.docx
+++ b/Informações sobre a aplicação e o teste.docx
@@ -599,7 +599,7 @@
           <w:szCs w:val="28"/>
         </w:rPr>
         <w:lastRenderedPageBreak/>
-        <w:t>Ressalto também,</w:t>
+        <w:t>Ressalto também, que é necessário que o arquivo desenvolvido</w:t>
       </w:r>
       <w:bookmarkStart w:id="0" w:name="_GoBack"/>
       <w:bookmarkEnd w:id="0"/>
@@ -608,7 +608,21 @@
           <w:sz w:val="28"/>
           <w:szCs w:val="28"/>
         </w:rPr>
-        <w:t xml:space="preserve"> que é necessário que o arquivo desenvolvido no Visual Studio, tenha o seu caminho salvo da seguinte maneira: </w:t>
+        <w:t xml:space="preserve"> no </w:t>
+      </w:r>
+      <w:r>
+        <w:rPr>
+          <w:sz w:val="28"/>
+          <w:szCs w:val="28"/>
+        </w:rPr>
+        <w:t>Sublime</w:t>
+      </w:r>
+      <w:r>
+        <w:rPr>
+          <w:sz w:val="28"/>
+          <w:szCs w:val="28"/>
+        </w:rPr>
+        <w:t xml:space="preserve">, tenha o seu caminho salvo da seguinte maneira: </w:t>
       </w:r>
     </w:p>
     <w:p>

</xml_diff>